<commit_message>
Actualizar informe de proyecto final
</commit_message>
<xml_diff>
--- a/AppGestionClinica/Docs/Informe Proyecto final.docx
+++ b/AppGestionClinica/Docs/Informe Proyecto final.docx
@@ -157,59 +157,13 @@
                                           <w:szCs w:val="28"/>
                                         </w:rPr>
                                       </w:pPr>
-                                      <w:proofErr w:type="spellStart"/>
                                       <w:r>
                                         <w:rPr>
                                           <w:color w:val="FFFFFF" w:themeColor="background1"/>
                                           <w:sz w:val="28"/>
                                           <w:szCs w:val="28"/>
                                         </w:rPr>
-                                        <w:t>AppGestionClinica</w:t>
-                                      </w:r>
-                                      <w:proofErr w:type="spellEnd"/>
-                                      <w:r>
-                                        <w:rPr>
-                                          <w:color w:val="FFFFFF" w:themeColor="background1"/>
-                                          <w:sz w:val="28"/>
-                                          <w:szCs w:val="28"/>
-                                        </w:rPr>
-                                        <w:t xml:space="preserve">; </w:t>
-                                      </w:r>
-                                      <w:proofErr w:type="spellStart"/>
-                                      <w:r>
-                                        <w:rPr>
-                                          <w:color w:val="FFFFFF" w:themeColor="background1"/>
-                                          <w:sz w:val="28"/>
-                                          <w:szCs w:val="28"/>
-                                        </w:rPr>
-                                        <w:t>Herramientas</w:t>
-                                      </w:r>
-                                      <w:proofErr w:type="spellEnd"/>
-                                      <w:r>
-                                        <w:rPr>
-                                          <w:color w:val="FFFFFF" w:themeColor="background1"/>
-                                          <w:sz w:val="28"/>
-                                          <w:szCs w:val="28"/>
-                                        </w:rPr>
-                                        <w:t xml:space="preserve"> de </w:t>
-                                      </w:r>
-                                      <w:proofErr w:type="spellStart"/>
-                                      <w:r>
-                                        <w:rPr>
-                                          <w:color w:val="FFFFFF" w:themeColor="background1"/>
-                                          <w:sz w:val="28"/>
-                                          <w:szCs w:val="28"/>
-                                        </w:rPr>
-                                        <w:t>programación</w:t>
-                                      </w:r>
-                                      <w:proofErr w:type="spellEnd"/>
-                                      <w:r>
-                                        <w:rPr>
-                                          <w:color w:val="FFFFFF" w:themeColor="background1"/>
-                                          <w:sz w:val="28"/>
-                                          <w:szCs w:val="28"/>
-                                        </w:rPr>
-                                        <w:t xml:space="preserve"> II</w:t>
+                                        <w:t>AppGestionClinica; Herramientas de programación II</w:t>
                                       </w:r>
                                     </w:p>
                                   </w:sdtContent>
@@ -329,18 +283,8 @@
                                           <w:sz w:val="32"/>
                                           <w:szCs w:val="32"/>
                                         </w:rPr>
-                                        <w:t xml:space="preserve">Juan Pablo Castaño </w:t>
+                                        <w:t>python-docx</w:t>
                                       </w:r>
-                                      <w:proofErr w:type="spellStart"/>
-                                      <w:r>
-                                        <w:rPr>
-                                          <w:color w:val="FFFFFF" w:themeColor="background1"/>
-                                          <w:sz w:val="32"/>
-                                          <w:szCs w:val="32"/>
-                                        </w:rPr>
-                                        <w:t>Castaño</w:t>
-                                      </w:r>
-                                      <w:proofErr w:type="spellEnd"/>
                                     </w:p>
                                   </w:sdtContent>
                                 </w:sdt>
@@ -477,59 +421,13 @@
                                     <w:szCs w:val="28"/>
                                   </w:rPr>
                                 </w:pPr>
-                                <w:proofErr w:type="spellStart"/>
                                 <w:r>
                                   <w:rPr>
                                     <w:color w:val="FFFFFF" w:themeColor="background1"/>
                                     <w:sz w:val="28"/>
                                     <w:szCs w:val="28"/>
                                   </w:rPr>
-                                  <w:t>AppGestionClinica</w:t>
-                                </w:r>
-                                <w:proofErr w:type="spellEnd"/>
-                                <w:r>
-                                  <w:rPr>
-                                    <w:color w:val="FFFFFF" w:themeColor="background1"/>
-                                    <w:sz w:val="28"/>
-                                    <w:szCs w:val="28"/>
-                                  </w:rPr>
-                                  <w:t xml:space="preserve">; </w:t>
-                                </w:r>
-                                <w:proofErr w:type="spellStart"/>
-                                <w:r>
-                                  <w:rPr>
-                                    <w:color w:val="FFFFFF" w:themeColor="background1"/>
-                                    <w:sz w:val="28"/>
-                                    <w:szCs w:val="28"/>
-                                  </w:rPr>
-                                  <w:t>Herramientas</w:t>
-                                </w:r>
-                                <w:proofErr w:type="spellEnd"/>
-                                <w:r>
-                                  <w:rPr>
-                                    <w:color w:val="FFFFFF" w:themeColor="background1"/>
-                                    <w:sz w:val="28"/>
-                                    <w:szCs w:val="28"/>
-                                  </w:rPr>
-                                  <w:t xml:space="preserve"> de </w:t>
-                                </w:r>
-                                <w:proofErr w:type="spellStart"/>
-                                <w:r>
-                                  <w:rPr>
-                                    <w:color w:val="FFFFFF" w:themeColor="background1"/>
-                                    <w:sz w:val="28"/>
-                                    <w:szCs w:val="28"/>
-                                  </w:rPr>
-                                  <w:t>programación</w:t>
-                                </w:r>
-                                <w:proofErr w:type="spellEnd"/>
-                                <w:r>
-                                  <w:rPr>
-                                    <w:color w:val="FFFFFF" w:themeColor="background1"/>
-                                    <w:sz w:val="28"/>
-                                    <w:szCs w:val="28"/>
-                                  </w:rPr>
-                                  <w:t xml:space="preserve"> II</w:t>
+                                  <w:t>AppGestionClinica; Herramientas de programación II</w:t>
                                 </w:r>
                               </w:p>
                             </w:sdtContent>
@@ -574,18 +472,8 @@
                                     <w:sz w:val="32"/>
                                     <w:szCs w:val="32"/>
                                   </w:rPr>
-                                  <w:t xml:space="preserve">Juan Pablo Castaño </w:t>
+                                  <w:t>python-docx</w:t>
                                 </w:r>
-                                <w:proofErr w:type="spellStart"/>
-                                <w:r>
-                                  <w:rPr>
-                                    <w:color w:val="FFFFFF" w:themeColor="background1"/>
-                                    <w:sz w:val="32"/>
-                                    <w:szCs w:val="32"/>
-                                  </w:rPr>
-                                  <w:t>Castaño</w:t>
-                                </w:r>
-                                <w:proofErr w:type="spellEnd"/>
                               </w:p>
                             </w:sdtContent>
                           </w:sdt>
@@ -758,6 +646,11 @@
       <w:r>
         <w:br/>
         <w:t>El código está estructurado en capas (Entities, Repositories, Services, Forms, Utils) para facilitar su mantenimiento y extensión.</w:t>
+      </w:r>
+    </w:p>
+    <w:p>
+      <w:r>
+        <w:t>UPDATE y DELETE con DataGridView, para ahorrar Código y aprovechar lo visual que ofrece, para editar y eliminar sin crear más formularios o campos.</w:t>
       </w:r>
       <w:r>
         <w:br/>

</xml_diff>

<commit_message>
Se termina el informe del proyecto
</commit_message>
<xml_diff>
--- a/AppGestionClinica/Docs/Informe Proyecto final.docx
+++ b/AppGestionClinica/Docs/Informe Proyecto final.docx
@@ -555,48 +555,283 @@
       </w:r>
     </w:p>
     <w:p>
+      <w:pPr>
+        <w:rPr>
+          <w:lang w:val="es-CO"/>
+        </w:rPr>
+      </w:pPr>
       <w:r>
-        <w:t xml:space="preserve">El sistema está diseñado para una clínica médica que requiere automatizar el proceso de gestión de pacientes, doctores, citas y tratamientos. </w:t>
+        <w:rPr>
+          <w:lang w:val="es-CO"/>
+        </w:rPr>
+        <w:t>El sistema fue desarrollado con el objetivo de automatizar la gestión interna de una clínica médica. Esta solución facilita el trabajo del personal administrativo y de los doctores, permitiendo llevar un control más organizado de los pacientes, citas, tratamientos y pagos.</w:t>
+      </w:r>
+    </w:p>
+    <w:p>
+      <w:pPr>
+        <w:rPr>
+          <w:lang w:val="es-CO"/>
+        </w:rPr>
+      </w:pPr>
+      <w:r>
+        <w:rPr>
+          <w:lang w:val="es-CO"/>
+        </w:rPr>
+        <w:t>Los roles definidos para el acceso son:</w:t>
+      </w:r>
+    </w:p>
+    <w:p>
+      <w:pPr>
+        <w:numPr>
+          <w:ilvl w:val="0"/>
+          <w:numId w:val="10"/>
+        </w:numPr>
+        <w:rPr>
+          <w:lang w:val="es-CO"/>
+        </w:rPr>
+      </w:pPr>
+      <w:r>
+        <w:rPr>
+          <w:b/>
+          <w:bCs/>
+          <w:lang w:val="es-CO"/>
+        </w:rPr>
+        <w:t>Administrador:</w:t>
       </w:r>
       <w:r>
-        <w:br/>
-        <w:t>Los usuarios del sistema podrán acceder mediante un login con roles definidos:</w:t>
+        <w:rPr>
+          <w:lang w:val="es-CO"/>
+        </w:rPr>
+        <w:t xml:space="preserve"> Tiene control completo sobre el sistema, incluyendo usuarios, doctores, pacientes, citas, tratamientos y pagos.</w:t>
+      </w:r>
+    </w:p>
+    <w:p>
+      <w:pPr>
+        <w:numPr>
+          <w:ilvl w:val="0"/>
+          <w:numId w:val="10"/>
+        </w:numPr>
+        <w:rPr>
+          <w:lang w:val="es-CO"/>
+        </w:rPr>
+      </w:pPr>
+      <w:r>
+        <w:rPr>
+          <w:b/>
+          <w:bCs/>
+          <w:lang w:val="es-CO"/>
+        </w:rPr>
+        <w:t>Recepcionista:</w:t>
       </w:r>
       <w:r>
-        <w:br/>
-        <w:t>- Administrador: gestión completa del sistema.</w:t>
+        <w:rPr>
+          <w:lang w:val="es-CO"/>
+        </w:rPr>
+        <w:t xml:space="preserve"> Puede registrar y actualizar pacientes, programar citas y gestionar pagos.</w:t>
+      </w:r>
+    </w:p>
+    <w:p>
+      <w:pPr>
+        <w:numPr>
+          <w:ilvl w:val="0"/>
+          <w:numId w:val="10"/>
+        </w:numPr>
+        <w:rPr>
+          <w:lang w:val="es-CO"/>
+        </w:rPr>
+      </w:pPr>
+      <w:r>
+        <w:rPr>
+          <w:b/>
+          <w:bCs/>
+          <w:lang w:val="es-CO"/>
+        </w:rPr>
+        <w:t>Doctor:</w:t>
       </w:r>
       <w:r>
-        <w:br/>
-        <w:t>- Recepcionista: manejo de pacientes, doctores y citas.</w:t>
+        <w:rPr>
+          <w:lang w:val="es-CO"/>
+        </w:rPr>
+        <w:t xml:space="preserve"> Visualiza sus citas asignadas y registra tratamientos realizados a los pacientes.</w:t>
+      </w:r>
+    </w:p>
+    <w:p>
+      <w:pPr>
+        <w:rPr>
+          <w:b/>
+          <w:bCs/>
+          <w:lang w:val="es-CO"/>
+        </w:rPr>
+      </w:pPr>
+      <w:r>
+        <w:rPr>
+          <w:b/>
+          <w:bCs/>
+          <w:lang w:val="es-CO"/>
+        </w:rPr>
+        <w:t>Módulos desarrollados</w:t>
+      </w:r>
+    </w:p>
+    <w:p>
+      <w:pPr>
+        <w:numPr>
+          <w:ilvl w:val="0"/>
+          <w:numId w:val="11"/>
+        </w:numPr>
+        <w:rPr>
+          <w:lang w:val="es-CO"/>
+        </w:rPr>
+      </w:pPr>
+      <w:r>
+        <w:rPr>
+          <w:b/>
+          <w:bCs/>
+          <w:lang w:val="es-CO"/>
+        </w:rPr>
+        <w:t>Login:</w:t>
       </w:r>
       <w:r>
-        <w:br/>
+        <w:rPr>
+          <w:lang w:val="es-CO"/>
+        </w:rPr>
+        <w:t xml:space="preserve"> Verifica las credenciales y permite el ingreso al sistema según el rol.</w:t>
+      </w:r>
+    </w:p>
+    <w:p>
+      <w:pPr>
+        <w:numPr>
+          <w:ilvl w:val="0"/>
+          <w:numId w:val="11"/>
+        </w:numPr>
+        <w:rPr>
+          <w:lang w:val="es-CO"/>
+        </w:rPr>
+      </w:pPr>
+      <w:r>
+        <w:rPr>
+          <w:b/>
+          <w:bCs/>
+          <w:lang w:val="es-CO"/>
+        </w:rPr>
+        <w:t>Pacientes:</w:t>
       </w:r>
       <w:r>
-        <w:br/>
-        <w:t>Módulos del sistema:</w:t>
+        <w:rPr>
+          <w:lang w:val="es-CO"/>
+        </w:rPr>
+        <w:t xml:space="preserve"> CRUD completo (Crear, Leer, Actualizar, Eliminar) para registrar información de los pacientes.</w:t>
+      </w:r>
+    </w:p>
+    <w:p>
+      <w:pPr>
+        <w:numPr>
+          <w:ilvl w:val="0"/>
+          <w:numId w:val="11"/>
+        </w:numPr>
+        <w:rPr>
+          <w:lang w:val="es-CO"/>
+        </w:rPr>
+      </w:pPr>
+      <w:r>
+        <w:rPr>
+          <w:b/>
+          <w:bCs/>
+          <w:lang w:val="es-CO"/>
+        </w:rPr>
+        <w:t>Doctores:</w:t>
       </w:r>
       <w:r>
-        <w:br/>
-        <w:t>- Login: control de acceso.</w:t>
+        <w:rPr>
+          <w:lang w:val="es-CO"/>
+        </w:rPr>
+        <w:t xml:space="preserve"> CRUD para gestionar los datos de los profesionales de la salud.</w:t>
+      </w:r>
+    </w:p>
+    <w:p>
+      <w:pPr>
+        <w:numPr>
+          <w:ilvl w:val="0"/>
+          <w:numId w:val="11"/>
+        </w:numPr>
+        <w:rPr>
+          <w:lang w:val="es-CO"/>
+        </w:rPr>
+      </w:pPr>
+      <w:r>
+        <w:rPr>
+          <w:b/>
+          <w:bCs/>
+          <w:lang w:val="es-CO"/>
+        </w:rPr>
+        <w:t>Citas:</w:t>
       </w:r>
       <w:r>
-        <w:br/>
-        <w:t>- Pacientes: registro y edición de datos personales.</w:t>
+        <w:rPr>
+          <w:lang w:val="es-CO"/>
+        </w:rPr>
+        <w:t xml:space="preserve"> Agenda médica que relaciona doctores con pacientes en horarios definidos.</w:t>
+      </w:r>
+    </w:p>
+    <w:p>
+      <w:pPr>
+        <w:numPr>
+          <w:ilvl w:val="0"/>
+          <w:numId w:val="11"/>
+        </w:numPr>
+        <w:rPr>
+          <w:lang w:val="es-CO"/>
+        </w:rPr>
+      </w:pPr>
+      <w:r>
+        <w:rPr>
+          <w:b/>
+          <w:bCs/>
+          <w:lang w:val="es-CO"/>
+        </w:rPr>
+        <w:t>Tratamientos:</w:t>
       </w:r>
       <w:r>
-        <w:br/>
-        <w:t>- Doctores: gestión de profesionales disponibles.</w:t>
+        <w:rPr>
+          <w:lang w:val="es-CO"/>
+        </w:rPr>
+        <w:t xml:space="preserve"> Registro de procedimientos realizados a cada paciente por parte del doctor.</w:t>
+      </w:r>
+    </w:p>
+    <w:p>
+      <w:pPr>
+        <w:numPr>
+          <w:ilvl w:val="0"/>
+          <w:numId w:val="11"/>
+        </w:numPr>
+        <w:rPr>
+          <w:lang w:val="es-CO"/>
+        </w:rPr>
+      </w:pPr>
+      <w:r>
+        <w:rPr>
+          <w:b/>
+          <w:bCs/>
+          <w:lang w:val="es-CO"/>
+        </w:rPr>
+        <w:t>Pagos:</w:t>
       </w:r>
       <w:r>
-        <w:br/>
-        <w:t>- Citas (en desarrollo): agenda de consultas.</w:t>
+        <w:rPr>
+          <w:lang w:val="es-CO"/>
+        </w:rPr>
+        <w:t xml:space="preserve"> Registro de pagos según los tratamientos realizados.</w:t>
       </w:r>
-      <w:r>
-        <w:br/>
-        <w:t>- Tratamientos y pagos (en desarrollo).</w:t>
-      </w:r>
+    </w:p>
+    <w:p>
+      <w:pPr>
+        <w:numPr>
+          <w:ilvl w:val="0"/>
+          <w:numId w:val="11"/>
+        </w:numPr>
+        <w:rPr>
+          <w:lang w:val="es-CO"/>
+        </w:rPr>
+      </w:pPr>
       <w:r>
         <w:br/>
       </w:r>
@@ -610,48 +845,701 @@
       </w:r>
     </w:p>
     <w:p>
+      <w:pPr>
+        <w:rPr>
+          <w:lang w:val="es-CO"/>
+        </w:rPr>
+      </w:pPr>
       <w:r>
-        <w:t xml:space="preserve">El sistema se ha desarrollado con C# usando Windows Forms por su facilidad de uso y rápida construcción de interfaces de escritorio. </w:t>
-      </w:r>
-      <w:r>
-        <w:br/>
-        <w:t>Se utilizó SQL Server como gestor de base de datos relacional por su potencia y soporte para procedimientos almacenados.</w:t>
-      </w:r>
-      <w:r>
-        <w:br/>
-      </w:r>
-      <w:r>
-        <w:br/>
-        <w:t>Se han implementado los siguientes patrones y principios:</w:t>
-      </w:r>
-      <w:r>
-        <w:br/>
-        <w:t>- Patrón Singleton: para la conexión única a la base de datos.</w:t>
-      </w:r>
-      <w:r>
-        <w:br/>
-        <w:t>- Patrón Repository: para aislar la lógica de acceso a datos.</w:t>
-      </w:r>
-      <w:r>
-        <w:br/>
-        <w:t>- Principio SRP (Responsabilidad Única): cada clase tiene una única función.</w:t>
-      </w:r>
-      <w:r>
-        <w:br/>
-        <w:t>- Principio DIP (Inversión de Dependencias): los formularios dependen de interfaces, no implementaciones concretas.</w:t>
-      </w:r>
-      <w:r>
-        <w:br/>
-      </w:r>
-      <w:r>
-        <w:br/>
-        <w:t>El código está estructurado en capas (Entities, Repositories, Services, Forms, Utils) para facilitar su mantenimiento y extensión.</w:t>
+        <w:rPr>
+          <w:lang w:val="es-CO"/>
+        </w:rPr>
+        <w:t>Para el desarrollo se utilizó:</w:t>
       </w:r>
     </w:p>
     <w:p>
+      <w:pPr>
+        <w:numPr>
+          <w:ilvl w:val="0"/>
+          <w:numId w:val="12"/>
+        </w:numPr>
+        <w:rPr>
+          <w:lang w:val="es-CO"/>
+        </w:rPr>
+      </w:pPr>
       <w:r>
-        <w:t>UPDATE y DELETE con DataGridView, para ahorrar Código y aprovechar lo visual que ofrece, para editar y eliminar sin crear más formularios o campos.</w:t>
+        <w:rPr>
+          <w:b/>
+          <w:bCs/>
+          <w:lang w:val="es-CO"/>
+        </w:rPr>
+        <w:t>Lenguaje:</w:t>
       </w:r>
+      <w:r>
+        <w:rPr>
+          <w:lang w:val="es-CO"/>
+        </w:rPr>
+        <w:t xml:space="preserve"> C# con Windows Forms, por ser una tecnología ideal para crear interfaces gráficas de escritorio con poco código.</w:t>
+      </w:r>
+    </w:p>
+    <w:p>
+      <w:pPr>
+        <w:numPr>
+          <w:ilvl w:val="0"/>
+          <w:numId w:val="12"/>
+        </w:numPr>
+        <w:rPr>
+          <w:lang w:val="es-CO"/>
+        </w:rPr>
+      </w:pPr>
+      <w:r>
+        <w:rPr>
+          <w:b/>
+          <w:bCs/>
+          <w:lang w:val="es-CO"/>
+        </w:rPr>
+        <w:lastRenderedPageBreak/>
+        <w:t>Base de datos:</w:t>
+      </w:r>
+      <w:r>
+        <w:rPr>
+          <w:lang w:val="es-CO"/>
+        </w:rPr>
+        <w:t xml:space="preserve"> SQL Server, por su robustez, integración con .NET y soporte para procedimientos almacenados.</w:t>
+      </w:r>
+    </w:p>
+    <w:p>
+      <w:pPr>
+        <w:numPr>
+          <w:ilvl w:val="0"/>
+          <w:numId w:val="12"/>
+        </w:numPr>
+        <w:rPr>
+          <w:lang w:val="es-CO"/>
+        </w:rPr>
+      </w:pPr>
+      <w:r>
+        <w:rPr>
+          <w:b/>
+          <w:bCs/>
+          <w:lang w:val="es-CO"/>
+        </w:rPr>
+        <w:t>Acceso a datos:</w:t>
+      </w:r>
+      <w:r>
+        <w:rPr>
+          <w:lang w:val="es-CO"/>
+        </w:rPr>
+        <w:t xml:space="preserve"> ADO.NET con consultas SQL.</w:t>
+      </w:r>
+    </w:p>
+    <w:p>
+      <w:pPr>
+        <w:rPr>
+          <w:lang w:val="es-CO"/>
+        </w:rPr>
+      </w:pPr>
+      <w:r>
+        <w:rPr>
+          <w:lang w:val="es-CO"/>
+        </w:rPr>
+        <w:t>El sistema fue diseñado con una arquitectura en capas, separando la lógica de negocio, acceso a datos, entidades y la interfaz gráfica.</w:t>
+      </w:r>
+    </w:p>
+    <w:p>
+      <w:pPr>
+        <w:rPr>
+          <w:lang w:val="es-CO"/>
+        </w:rPr>
+      </w:pPr>
+      <w:r>
+        <w:rPr>
+          <w:lang w:val="es-CO"/>
+        </w:rPr>
+        <w:t xml:space="preserve">Además, se implementaron </w:t>
+      </w:r>
+      <w:r>
+        <w:rPr>
+          <w:b/>
+          <w:bCs/>
+          <w:lang w:val="es-CO"/>
+        </w:rPr>
+        <w:t>patrones de diseño</w:t>
+      </w:r>
+      <w:r>
+        <w:rPr>
+          <w:lang w:val="es-CO"/>
+        </w:rPr>
+        <w:t xml:space="preserve"> y </w:t>
+      </w:r>
+      <w:r>
+        <w:rPr>
+          <w:b/>
+          <w:bCs/>
+          <w:lang w:val="es-CO"/>
+        </w:rPr>
+        <w:t>principios SOLID</w:t>
+      </w:r>
+      <w:r>
+        <w:rPr>
+          <w:lang w:val="es-CO"/>
+        </w:rPr>
+        <w:t xml:space="preserve"> para garantizar un código limpio, mantenible y escalable.</w:t>
+      </w:r>
+    </w:p>
+    <w:p>
+      <w:pPr>
+        <w:rPr>
+          <w:b/>
+          <w:bCs/>
+          <w:lang w:val="es-CO"/>
+        </w:rPr>
+      </w:pPr>
+      <w:r>
+        <w:rPr>
+          <w:b/>
+          <w:bCs/>
+          <w:lang w:val="es-CO"/>
+        </w:rPr>
+        <w:t>Patrones de Diseño</w:t>
+      </w:r>
+    </w:p>
+    <w:p>
+      <w:pPr>
+        <w:numPr>
+          <w:ilvl w:val="0"/>
+          <w:numId w:val="13"/>
+        </w:numPr>
+        <w:rPr>
+          <w:lang w:val="es-CO"/>
+        </w:rPr>
+      </w:pPr>
+      <w:r>
+        <w:rPr>
+          <w:b/>
+          <w:bCs/>
+          <w:lang w:val="es-CO"/>
+        </w:rPr>
+        <w:t>Singleton:</w:t>
+      </w:r>
+      <w:r>
+        <w:rPr>
+          <w:lang w:val="es-CO"/>
+        </w:rPr>
+        <w:t xml:space="preserve"> Se utilizó para tener una única instancia de la conexión a la base de datos durante la ejecución del sistema. Por ejemplo, la clase Database devuelve siempre la misma conexión abierta.</w:t>
+      </w:r>
+    </w:p>
+    <w:p>
+      <w:pPr>
+        <w:numPr>
+          <w:ilvl w:val="0"/>
+          <w:numId w:val="13"/>
+        </w:numPr>
+        <w:rPr>
+          <w:lang w:val="es-CO"/>
+        </w:rPr>
+      </w:pPr>
+      <w:r>
+        <w:rPr>
+          <w:b/>
+          <w:bCs/>
+          <w:lang w:val="es-CO"/>
+        </w:rPr>
+        <w:t>Repository:</w:t>
+      </w:r>
+      <w:r>
+        <w:rPr>
+          <w:lang w:val="es-CO"/>
+        </w:rPr>
+        <w:t xml:space="preserve"> Cada entidad (como Paciente, Doctor, etc.) tiene su propia clase repositorio encargada de realizar las operaciones CRUD. Esto evita repetir código SQL en diferentes partes de la aplicación.</w:t>
+      </w:r>
+    </w:p>
+    <w:p>
+      <w:pPr>
+        <w:numPr>
+          <w:ilvl w:val="0"/>
+          <w:numId w:val="13"/>
+        </w:numPr>
+        <w:rPr>
+          <w:lang w:val="es-CO"/>
+        </w:rPr>
+      </w:pPr>
+      <w:r>
+        <w:rPr>
+          <w:b/>
+          <w:bCs/>
+          <w:lang w:val="es-CO"/>
+        </w:rPr>
+        <w:t>Unit of Work:</w:t>
+      </w:r>
+      <w:r>
+        <w:rPr>
+          <w:lang w:val="es-CO"/>
+        </w:rPr>
+        <w:t xml:space="preserve"> Se agrupan todos los repositorios en una sola clase (UnitOfWork) para que el formulario principal trabaje con una sola instancia de todos los repositorios necesarios.</w:t>
+      </w:r>
+    </w:p>
+    <w:p>
+      <w:pPr>
+        <w:numPr>
+          <w:ilvl w:val="0"/>
+          <w:numId w:val="13"/>
+        </w:numPr>
+        <w:rPr>
+          <w:lang w:val="es-CO"/>
+        </w:rPr>
+      </w:pPr>
+      <w:r>
+        <w:rPr>
+          <w:b/>
+          <w:bCs/>
+          <w:lang w:val="es-CO"/>
+        </w:rPr>
+        <w:t>Factory:</w:t>
+      </w:r>
+      <w:r>
+        <w:rPr>
+          <w:lang w:val="es-CO"/>
+        </w:rPr>
+        <w:t xml:space="preserve"> Permite generar dinámicamente los formularios del menú según el rol del usuario. Por ejemplo, si es doctor, el sistema le muestra el menú exclusivo con sus citas y tratamientos.</w:t>
+      </w:r>
+    </w:p>
+    <w:p>
+      <w:pPr>
+        <w:rPr>
+          <w:b/>
+          <w:bCs/>
+          <w:lang w:val="es-CO"/>
+        </w:rPr>
+      </w:pPr>
+      <w:r>
+        <w:rPr>
+          <w:b/>
+          <w:bCs/>
+          <w:lang w:val="es-CO"/>
+        </w:rPr>
+        <w:t>Principios SOLID</w:t>
+      </w:r>
+    </w:p>
+    <w:p>
+      <w:pPr>
+        <w:numPr>
+          <w:ilvl w:val="0"/>
+          <w:numId w:val="14"/>
+        </w:numPr>
+        <w:rPr>
+          <w:lang w:val="es-CO"/>
+        </w:rPr>
+      </w:pPr>
+      <w:r>
+        <w:rPr>
+          <w:b/>
+          <w:bCs/>
+          <w:lang w:val="es-CO"/>
+        </w:rPr>
+        <w:t>SRP (Responsabilidad Única):</w:t>
+      </w:r>
+      <w:r>
+        <w:rPr>
+          <w:lang w:val="es-CO"/>
+        </w:rPr>
+        <w:t xml:space="preserve"> Cada clase hace solo una cosa. Por ejemplo, PacienteRepository solo maneja datos de pacientes.</w:t>
+      </w:r>
+    </w:p>
+    <w:p>
+      <w:pPr>
+        <w:numPr>
+          <w:ilvl w:val="0"/>
+          <w:numId w:val="14"/>
+        </w:numPr>
+        <w:rPr>
+          <w:lang w:val="es-CO"/>
+        </w:rPr>
+      </w:pPr>
+      <w:r>
+        <w:rPr>
+          <w:b/>
+          <w:bCs/>
+          <w:lang w:val="es-CO"/>
+        </w:rPr>
+        <w:t>OCP (Abierto/Cerrado):</w:t>
+      </w:r>
+      <w:r>
+        <w:rPr>
+          <w:lang w:val="es-CO"/>
+        </w:rPr>
+        <w:t xml:space="preserve"> El sistema puede extenderse (por ejemplo, agregando un nuevo rol) sin modificar clases existentes.</w:t>
+      </w:r>
+    </w:p>
+    <w:p>
+      <w:pPr>
+        <w:numPr>
+          <w:ilvl w:val="0"/>
+          <w:numId w:val="14"/>
+        </w:numPr>
+        <w:rPr>
+          <w:lang w:val="es-CO"/>
+        </w:rPr>
+      </w:pPr>
+      <w:r>
+        <w:rPr>
+          <w:b/>
+          <w:bCs/>
+          <w:lang w:val="es-CO"/>
+        </w:rPr>
+        <w:t>LSP (Sustitución de Liskov):</w:t>
+      </w:r>
+      <w:r>
+        <w:rPr>
+          <w:lang w:val="es-CO"/>
+        </w:rPr>
+        <w:t xml:space="preserve"> Todas las clases repositorio implementan interfaces. Esto permite que cualquier clase que utilice una interfaz, como IPacienteRepository, pueda usar cualquier clase que la implemente.</w:t>
+      </w:r>
+    </w:p>
+    <w:p>
+      <w:pPr>
+        <w:numPr>
+          <w:ilvl w:val="0"/>
+          <w:numId w:val="14"/>
+        </w:numPr>
+        <w:rPr>
+          <w:lang w:val="es-CO"/>
+        </w:rPr>
+      </w:pPr>
+      <w:r>
+        <w:rPr>
+          <w:b/>
+          <w:bCs/>
+          <w:lang w:val="es-CO"/>
+        </w:rPr>
+        <w:t>ISP (Segregación de Interfaces):</w:t>
+      </w:r>
+      <w:r>
+        <w:rPr>
+          <w:lang w:val="es-CO"/>
+        </w:rPr>
+        <w:t xml:space="preserve"> Se crearon interfaces específicas para cada repositorio (IPacienteRepository, IDoctorRepository, etc.), evitando que una interfaz tenga métodos innecesarios para algunas entidades.</w:t>
+      </w:r>
+    </w:p>
+    <w:p>
+      <w:pPr>
+        <w:numPr>
+          <w:ilvl w:val="0"/>
+          <w:numId w:val="14"/>
+        </w:numPr>
+        <w:rPr>
+          <w:lang w:val="es-CO"/>
+        </w:rPr>
+      </w:pPr>
+      <w:r>
+        <w:rPr>
+          <w:b/>
+          <w:bCs/>
+          <w:lang w:val="es-CO"/>
+        </w:rPr>
+        <w:t>DIP (Inversión de Dependencias):</w:t>
+      </w:r>
+      <w:r>
+        <w:rPr>
+          <w:lang w:val="es-CO"/>
+        </w:rPr>
+        <w:t xml:space="preserve"> Los formularios trabajan con interfaces en lugar de clases concretas, facilitando pruebas y cambios.</w:t>
+      </w:r>
+    </w:p>
+    <w:p>
+      <w:pPr>
+        <w:rPr>
+          <w:b/>
+          <w:bCs/>
+          <w:lang w:val="es-CO"/>
+        </w:rPr>
+      </w:pPr>
+      <w:r>
+        <w:rPr>
+          <w:b/>
+          <w:bCs/>
+          <w:lang w:val="es-CO"/>
+        </w:rPr>
+        <w:lastRenderedPageBreak/>
+        <w:t>Otras decisiones técnicas</w:t>
+      </w:r>
+    </w:p>
+    <w:p>
+      <w:pPr>
+        <w:numPr>
+          <w:ilvl w:val="0"/>
+          <w:numId w:val="15"/>
+        </w:numPr>
+        <w:rPr>
+          <w:lang w:val="es-CO"/>
+        </w:rPr>
+      </w:pPr>
+      <w:r>
+        <w:rPr>
+          <w:lang w:val="es-CO"/>
+        </w:rPr>
+        <w:t>Se utilizó DataGridView para mostrar listas de pacientes y doctores, y para permitir edición o eliminación directa desde la tabla.</w:t>
+      </w:r>
+    </w:p>
+    <w:p>
+      <w:pPr>
+        <w:numPr>
+          <w:ilvl w:val="0"/>
+          <w:numId w:val="15"/>
+        </w:numPr>
+        <w:rPr>
+          <w:lang w:val="es-CO"/>
+        </w:rPr>
+      </w:pPr>
+      <w:r>
+        <w:rPr>
+          <w:lang w:val="es-CO"/>
+        </w:rPr>
+        <w:t>Validaciones de entrada con mensajes de error amigables.</w:t>
+      </w:r>
+    </w:p>
+    <w:p>
+      <w:pPr>
+        <w:numPr>
+          <w:ilvl w:val="0"/>
+          <w:numId w:val="15"/>
+        </w:numPr>
+        <w:rPr>
+          <w:lang w:val="es-CO"/>
+        </w:rPr>
+      </w:pPr>
+      <w:r>
+        <w:rPr>
+          <w:lang w:val="es-CO"/>
+        </w:rPr>
+        <w:t>Estructura clara en carpetas: Forms, Entities, Repositories, Utils, etc.</w:t>
+      </w:r>
+    </w:p>
+    <w:p>
+      <w:pPr>
+        <w:rPr>
+          <w:lang w:val="es-CO"/>
+        </w:rPr>
+      </w:pPr>
+    </w:p>
+    <w:p>
+      <w:pPr>
+        <w:pStyle w:val="Ttulo1"/>
+        <w:rPr>
+          <w:lang w:val="es-CO"/>
+        </w:rPr>
+      </w:pPr>
+      <w:r>
+        <w:rPr>
+          <w:lang w:val="es-CO"/>
+        </w:rPr>
+        <w:t>3. Pruebas y evidencias</w:t>
+      </w:r>
+    </w:p>
+    <w:p>
+      <w:pPr>
+        <w:rPr>
+          <w:lang w:val="es-CO"/>
+        </w:rPr>
+      </w:pPr>
+      <w:r>
+        <w:rPr>
+          <w:lang w:val="es-CO"/>
+        </w:rPr>
+        <w:t>Durante el desarrollo se realizaron pruebas funcionales con casos reales como:</w:t>
+      </w:r>
+    </w:p>
+    <w:p>
+      <w:pPr>
+        <w:numPr>
+          <w:ilvl w:val="0"/>
+          <w:numId w:val="16"/>
+        </w:numPr>
+        <w:rPr>
+          <w:lang w:val="es-CO"/>
+        </w:rPr>
+      </w:pPr>
+      <w:r>
+        <w:rPr>
+          <w:lang w:val="es-CO"/>
+        </w:rPr>
+        <w:t>Crear pacientes y verificar que se guarden correctamente.</w:t>
+      </w:r>
+    </w:p>
+    <w:p>
+      <w:pPr>
+        <w:numPr>
+          <w:ilvl w:val="0"/>
+          <w:numId w:val="16"/>
+        </w:numPr>
+        <w:rPr>
+          <w:lang w:val="es-CO"/>
+        </w:rPr>
+      </w:pPr>
+      <w:r>
+        <w:rPr>
+          <w:lang w:val="es-CO"/>
+        </w:rPr>
+        <w:t>Registrar una cita y ver que se refleje tanto para el doctor como para el paciente.</w:t>
+      </w:r>
+    </w:p>
+    <w:p>
+      <w:pPr>
+        <w:numPr>
+          <w:ilvl w:val="0"/>
+          <w:numId w:val="16"/>
+        </w:numPr>
+        <w:rPr>
+          <w:lang w:val="es-CO"/>
+        </w:rPr>
+      </w:pPr>
+      <w:r>
+        <w:rPr>
+          <w:lang w:val="es-CO"/>
+        </w:rPr>
+        <w:t>Registrar un tratamiento y ver que se pueda asociar a una cita específica.</w:t>
+      </w:r>
+    </w:p>
+    <w:p>
+      <w:pPr>
+        <w:numPr>
+          <w:ilvl w:val="0"/>
+          <w:numId w:val="16"/>
+        </w:numPr>
+        <w:rPr>
+          <w:lang w:val="es-CO"/>
+        </w:rPr>
+      </w:pPr>
+      <w:r>
+        <w:rPr>
+          <w:lang w:val="es-CO"/>
+        </w:rPr>
+        <w:t>Procesar un pago y validar que se guarde correctamente.</w:t>
+      </w:r>
+    </w:p>
+    <w:p>
+      <w:pPr>
+        <w:numPr>
+          <w:ilvl w:val="0"/>
+          <w:numId w:val="16"/>
+        </w:numPr>
+        <w:rPr>
+          <w:lang w:val="es-CO"/>
+        </w:rPr>
+      </w:pPr>
+      <w:r>
+        <w:rPr>
+          <w:lang w:val="es-CO"/>
+        </w:rPr>
+        <w:t>Intentar ingresar con usuario incorrecto y ver mensaje de error.</w:t>
+      </w:r>
+    </w:p>
+    <w:p>
+      <w:pPr>
+        <w:rPr>
+          <w:lang w:val="es-CO"/>
+        </w:rPr>
+      </w:pPr>
+      <w:r>
+        <w:rPr>
+          <w:lang w:val="es-CO"/>
+        </w:rPr>
+        <w:t>Se agregaron capturas de pantalla al repositorio mostrando:</w:t>
+      </w:r>
+    </w:p>
+    <w:p>
+      <w:pPr>
+        <w:numPr>
+          <w:ilvl w:val="0"/>
+          <w:numId w:val="17"/>
+        </w:numPr>
+        <w:rPr>
+          <w:lang w:val="es-CO"/>
+        </w:rPr>
+      </w:pPr>
+      <w:r>
+        <w:rPr>
+          <w:lang w:val="es-CO"/>
+        </w:rPr>
+        <w:t>Pantalla de Login</w:t>
+      </w:r>
+    </w:p>
+    <w:p>
+      <w:pPr>
+        <w:numPr>
+          <w:ilvl w:val="0"/>
+          <w:numId w:val="17"/>
+        </w:numPr>
+        <w:rPr>
+          <w:lang w:val="es-CO"/>
+        </w:rPr>
+      </w:pPr>
+      <w:r>
+        <w:rPr>
+          <w:lang w:val="es-CO"/>
+        </w:rPr>
+        <w:t>Menús por rol</w:t>
+      </w:r>
+    </w:p>
+    <w:p>
+      <w:pPr>
+        <w:numPr>
+          <w:ilvl w:val="0"/>
+          <w:numId w:val="17"/>
+        </w:numPr>
+        <w:rPr>
+          <w:lang w:val="es-CO"/>
+        </w:rPr>
+      </w:pPr>
+      <w:r>
+        <w:rPr>
+          <w:lang w:val="es-CO"/>
+        </w:rPr>
+        <w:t>Formularios CRUD</w:t>
+      </w:r>
+    </w:p>
+    <w:p>
+      <w:pPr>
+        <w:numPr>
+          <w:ilvl w:val="0"/>
+          <w:numId w:val="17"/>
+        </w:numPr>
+        <w:rPr>
+          <w:lang w:val="es-CO"/>
+        </w:rPr>
+      </w:pPr>
+      <w:r>
+        <w:rPr>
+          <w:lang w:val="es-CO"/>
+        </w:rPr>
+        <w:t>Reportes y tratamientos registrados</w:t>
+      </w:r>
+    </w:p>
+    <w:p>
+      <w:pPr>
+        <w:numPr>
+          <w:ilvl w:val="0"/>
+          <w:numId w:val="17"/>
+        </w:numPr>
+        <w:rPr>
+          <w:lang w:val="es-CO"/>
+        </w:rPr>
+      </w:pPr>
+      <w:r>
+        <w:rPr>
+          <w:lang w:val="es-CO"/>
+        </w:rPr>
+        <w:t>Resultados de pruebas funcionales</w:t>
+      </w:r>
+    </w:p>
+    <w:p>
+      <w:pPr>
+        <w:rPr>
+          <w:lang w:val="es-CO"/>
+        </w:rPr>
+      </w:pPr>
+    </w:p>
+    <w:p>
       <w:r>
         <w:br/>
       </w:r>
@@ -838,6 +1726,1198 @@
       </w:pPr>
       <w:rPr>
         <w:rFonts w:ascii="Symbol" w:hAnsi="Symbol" w:hint="default"/>
+      </w:rPr>
+    </w:lvl>
+  </w:abstractNum>
+  <w:abstractNum w:abstractNumId="9" w15:restartNumberingAfterBreak="0">
+    <w:nsid w:val="19E11066"/>
+    <w:multiLevelType w:val="multilevel"/>
+    <w:tmpl w:val="B776CA0A"/>
+    <w:lvl w:ilvl="0">
+      <w:start w:val="1"/>
+      <w:numFmt w:val="bullet"/>
+      <w:lvlText w:val=""/>
+      <w:lvlJc w:val="left"/>
+      <w:pPr>
+        <w:tabs>
+          <w:tab w:val="num" w:pos="720"/>
+        </w:tabs>
+        <w:ind w:left="720" w:hanging="360"/>
+      </w:pPr>
+      <w:rPr>
+        <w:rFonts w:ascii="Symbol" w:hAnsi="Symbol" w:hint="default"/>
+        <w:sz w:val="20"/>
+      </w:rPr>
+    </w:lvl>
+    <w:lvl w:ilvl="1" w:tentative="1">
+      <w:start w:val="1"/>
+      <w:numFmt w:val="bullet"/>
+      <w:lvlText w:val="o"/>
+      <w:lvlJc w:val="left"/>
+      <w:pPr>
+        <w:tabs>
+          <w:tab w:val="num" w:pos="1440"/>
+        </w:tabs>
+        <w:ind w:left="1440" w:hanging="360"/>
+      </w:pPr>
+      <w:rPr>
+        <w:rFonts w:ascii="Courier New" w:hAnsi="Courier New" w:hint="default"/>
+        <w:sz w:val="20"/>
+      </w:rPr>
+    </w:lvl>
+    <w:lvl w:ilvl="2" w:tentative="1">
+      <w:start w:val="1"/>
+      <w:numFmt w:val="bullet"/>
+      <w:lvlText w:val=""/>
+      <w:lvlJc w:val="left"/>
+      <w:pPr>
+        <w:tabs>
+          <w:tab w:val="num" w:pos="2160"/>
+        </w:tabs>
+        <w:ind w:left="2160" w:hanging="360"/>
+      </w:pPr>
+      <w:rPr>
+        <w:rFonts w:ascii="Wingdings" w:hAnsi="Wingdings" w:hint="default"/>
+        <w:sz w:val="20"/>
+      </w:rPr>
+    </w:lvl>
+    <w:lvl w:ilvl="3" w:tentative="1">
+      <w:start w:val="1"/>
+      <w:numFmt w:val="bullet"/>
+      <w:lvlText w:val=""/>
+      <w:lvlJc w:val="left"/>
+      <w:pPr>
+        <w:tabs>
+          <w:tab w:val="num" w:pos="2880"/>
+        </w:tabs>
+        <w:ind w:left="2880" w:hanging="360"/>
+      </w:pPr>
+      <w:rPr>
+        <w:rFonts w:ascii="Wingdings" w:hAnsi="Wingdings" w:hint="default"/>
+        <w:sz w:val="20"/>
+      </w:rPr>
+    </w:lvl>
+    <w:lvl w:ilvl="4" w:tentative="1">
+      <w:start w:val="1"/>
+      <w:numFmt w:val="bullet"/>
+      <w:lvlText w:val=""/>
+      <w:lvlJc w:val="left"/>
+      <w:pPr>
+        <w:tabs>
+          <w:tab w:val="num" w:pos="3600"/>
+        </w:tabs>
+        <w:ind w:left="3600" w:hanging="360"/>
+      </w:pPr>
+      <w:rPr>
+        <w:rFonts w:ascii="Wingdings" w:hAnsi="Wingdings" w:hint="default"/>
+        <w:sz w:val="20"/>
+      </w:rPr>
+    </w:lvl>
+    <w:lvl w:ilvl="5" w:tentative="1">
+      <w:start w:val="1"/>
+      <w:numFmt w:val="bullet"/>
+      <w:lvlText w:val=""/>
+      <w:lvlJc w:val="left"/>
+      <w:pPr>
+        <w:tabs>
+          <w:tab w:val="num" w:pos="4320"/>
+        </w:tabs>
+        <w:ind w:left="4320" w:hanging="360"/>
+      </w:pPr>
+      <w:rPr>
+        <w:rFonts w:ascii="Wingdings" w:hAnsi="Wingdings" w:hint="default"/>
+        <w:sz w:val="20"/>
+      </w:rPr>
+    </w:lvl>
+    <w:lvl w:ilvl="6" w:tentative="1">
+      <w:start w:val="1"/>
+      <w:numFmt w:val="bullet"/>
+      <w:lvlText w:val=""/>
+      <w:lvlJc w:val="left"/>
+      <w:pPr>
+        <w:tabs>
+          <w:tab w:val="num" w:pos="5040"/>
+        </w:tabs>
+        <w:ind w:left="5040" w:hanging="360"/>
+      </w:pPr>
+      <w:rPr>
+        <w:rFonts w:ascii="Wingdings" w:hAnsi="Wingdings" w:hint="default"/>
+        <w:sz w:val="20"/>
+      </w:rPr>
+    </w:lvl>
+    <w:lvl w:ilvl="7" w:tentative="1">
+      <w:start w:val="1"/>
+      <w:numFmt w:val="bullet"/>
+      <w:lvlText w:val=""/>
+      <w:lvlJc w:val="left"/>
+      <w:pPr>
+        <w:tabs>
+          <w:tab w:val="num" w:pos="5760"/>
+        </w:tabs>
+        <w:ind w:left="5760" w:hanging="360"/>
+      </w:pPr>
+      <w:rPr>
+        <w:rFonts w:ascii="Wingdings" w:hAnsi="Wingdings" w:hint="default"/>
+        <w:sz w:val="20"/>
+      </w:rPr>
+    </w:lvl>
+    <w:lvl w:ilvl="8" w:tentative="1">
+      <w:start w:val="1"/>
+      <w:numFmt w:val="bullet"/>
+      <w:lvlText w:val=""/>
+      <w:lvlJc w:val="left"/>
+      <w:pPr>
+        <w:tabs>
+          <w:tab w:val="num" w:pos="6480"/>
+        </w:tabs>
+        <w:ind w:left="6480" w:hanging="360"/>
+      </w:pPr>
+      <w:rPr>
+        <w:rFonts w:ascii="Wingdings" w:hAnsi="Wingdings" w:hint="default"/>
+        <w:sz w:val="20"/>
+      </w:rPr>
+    </w:lvl>
+  </w:abstractNum>
+  <w:abstractNum w:abstractNumId="10" w15:restartNumberingAfterBreak="0">
+    <w:nsid w:val="2C3E13EE"/>
+    <w:multiLevelType w:val="multilevel"/>
+    <w:tmpl w:val="B176A0A4"/>
+    <w:lvl w:ilvl="0">
+      <w:start w:val="1"/>
+      <w:numFmt w:val="bullet"/>
+      <w:lvlText w:val=""/>
+      <w:lvlJc w:val="left"/>
+      <w:pPr>
+        <w:tabs>
+          <w:tab w:val="num" w:pos="720"/>
+        </w:tabs>
+        <w:ind w:left="720" w:hanging="360"/>
+      </w:pPr>
+      <w:rPr>
+        <w:rFonts w:ascii="Symbol" w:hAnsi="Symbol" w:hint="default"/>
+        <w:sz w:val="20"/>
+      </w:rPr>
+    </w:lvl>
+    <w:lvl w:ilvl="1" w:tentative="1">
+      <w:start w:val="1"/>
+      <w:numFmt w:val="bullet"/>
+      <w:lvlText w:val="o"/>
+      <w:lvlJc w:val="left"/>
+      <w:pPr>
+        <w:tabs>
+          <w:tab w:val="num" w:pos="1440"/>
+        </w:tabs>
+        <w:ind w:left="1440" w:hanging="360"/>
+      </w:pPr>
+      <w:rPr>
+        <w:rFonts w:ascii="Courier New" w:hAnsi="Courier New" w:hint="default"/>
+        <w:sz w:val="20"/>
+      </w:rPr>
+    </w:lvl>
+    <w:lvl w:ilvl="2" w:tentative="1">
+      <w:start w:val="1"/>
+      <w:numFmt w:val="bullet"/>
+      <w:lvlText w:val=""/>
+      <w:lvlJc w:val="left"/>
+      <w:pPr>
+        <w:tabs>
+          <w:tab w:val="num" w:pos="2160"/>
+        </w:tabs>
+        <w:ind w:left="2160" w:hanging="360"/>
+      </w:pPr>
+      <w:rPr>
+        <w:rFonts w:ascii="Wingdings" w:hAnsi="Wingdings" w:hint="default"/>
+        <w:sz w:val="20"/>
+      </w:rPr>
+    </w:lvl>
+    <w:lvl w:ilvl="3" w:tentative="1">
+      <w:start w:val="1"/>
+      <w:numFmt w:val="bullet"/>
+      <w:lvlText w:val=""/>
+      <w:lvlJc w:val="left"/>
+      <w:pPr>
+        <w:tabs>
+          <w:tab w:val="num" w:pos="2880"/>
+        </w:tabs>
+        <w:ind w:left="2880" w:hanging="360"/>
+      </w:pPr>
+      <w:rPr>
+        <w:rFonts w:ascii="Wingdings" w:hAnsi="Wingdings" w:hint="default"/>
+        <w:sz w:val="20"/>
+      </w:rPr>
+    </w:lvl>
+    <w:lvl w:ilvl="4" w:tentative="1">
+      <w:start w:val="1"/>
+      <w:numFmt w:val="bullet"/>
+      <w:lvlText w:val=""/>
+      <w:lvlJc w:val="left"/>
+      <w:pPr>
+        <w:tabs>
+          <w:tab w:val="num" w:pos="3600"/>
+        </w:tabs>
+        <w:ind w:left="3600" w:hanging="360"/>
+      </w:pPr>
+      <w:rPr>
+        <w:rFonts w:ascii="Wingdings" w:hAnsi="Wingdings" w:hint="default"/>
+        <w:sz w:val="20"/>
+      </w:rPr>
+    </w:lvl>
+    <w:lvl w:ilvl="5" w:tentative="1">
+      <w:start w:val="1"/>
+      <w:numFmt w:val="bullet"/>
+      <w:lvlText w:val=""/>
+      <w:lvlJc w:val="left"/>
+      <w:pPr>
+        <w:tabs>
+          <w:tab w:val="num" w:pos="4320"/>
+        </w:tabs>
+        <w:ind w:left="4320" w:hanging="360"/>
+      </w:pPr>
+      <w:rPr>
+        <w:rFonts w:ascii="Wingdings" w:hAnsi="Wingdings" w:hint="default"/>
+        <w:sz w:val="20"/>
+      </w:rPr>
+    </w:lvl>
+    <w:lvl w:ilvl="6" w:tentative="1">
+      <w:start w:val="1"/>
+      <w:numFmt w:val="bullet"/>
+      <w:lvlText w:val=""/>
+      <w:lvlJc w:val="left"/>
+      <w:pPr>
+        <w:tabs>
+          <w:tab w:val="num" w:pos="5040"/>
+        </w:tabs>
+        <w:ind w:left="5040" w:hanging="360"/>
+      </w:pPr>
+      <w:rPr>
+        <w:rFonts w:ascii="Wingdings" w:hAnsi="Wingdings" w:hint="default"/>
+        <w:sz w:val="20"/>
+      </w:rPr>
+    </w:lvl>
+    <w:lvl w:ilvl="7" w:tentative="1">
+      <w:start w:val="1"/>
+      <w:numFmt w:val="bullet"/>
+      <w:lvlText w:val=""/>
+      <w:lvlJc w:val="left"/>
+      <w:pPr>
+        <w:tabs>
+          <w:tab w:val="num" w:pos="5760"/>
+        </w:tabs>
+        <w:ind w:left="5760" w:hanging="360"/>
+      </w:pPr>
+      <w:rPr>
+        <w:rFonts w:ascii="Wingdings" w:hAnsi="Wingdings" w:hint="default"/>
+        <w:sz w:val="20"/>
+      </w:rPr>
+    </w:lvl>
+    <w:lvl w:ilvl="8" w:tentative="1">
+      <w:start w:val="1"/>
+      <w:numFmt w:val="bullet"/>
+      <w:lvlText w:val=""/>
+      <w:lvlJc w:val="left"/>
+      <w:pPr>
+        <w:tabs>
+          <w:tab w:val="num" w:pos="6480"/>
+        </w:tabs>
+        <w:ind w:left="6480" w:hanging="360"/>
+      </w:pPr>
+      <w:rPr>
+        <w:rFonts w:ascii="Wingdings" w:hAnsi="Wingdings" w:hint="default"/>
+        <w:sz w:val="20"/>
+      </w:rPr>
+    </w:lvl>
+  </w:abstractNum>
+  <w:abstractNum w:abstractNumId="11" w15:restartNumberingAfterBreak="0">
+    <w:nsid w:val="456E5EFD"/>
+    <w:multiLevelType w:val="multilevel"/>
+    <w:tmpl w:val="98043EA2"/>
+    <w:lvl w:ilvl="0">
+      <w:start w:val="1"/>
+      <w:numFmt w:val="bullet"/>
+      <w:lvlText w:val=""/>
+      <w:lvlJc w:val="left"/>
+      <w:pPr>
+        <w:tabs>
+          <w:tab w:val="num" w:pos="720"/>
+        </w:tabs>
+        <w:ind w:left="720" w:hanging="360"/>
+      </w:pPr>
+      <w:rPr>
+        <w:rFonts w:ascii="Symbol" w:hAnsi="Symbol" w:hint="default"/>
+        <w:sz w:val="20"/>
+      </w:rPr>
+    </w:lvl>
+    <w:lvl w:ilvl="1" w:tentative="1">
+      <w:start w:val="1"/>
+      <w:numFmt w:val="bullet"/>
+      <w:lvlText w:val="o"/>
+      <w:lvlJc w:val="left"/>
+      <w:pPr>
+        <w:tabs>
+          <w:tab w:val="num" w:pos="1440"/>
+        </w:tabs>
+        <w:ind w:left="1440" w:hanging="360"/>
+      </w:pPr>
+      <w:rPr>
+        <w:rFonts w:ascii="Courier New" w:hAnsi="Courier New" w:hint="default"/>
+        <w:sz w:val="20"/>
+      </w:rPr>
+    </w:lvl>
+    <w:lvl w:ilvl="2" w:tentative="1">
+      <w:start w:val="1"/>
+      <w:numFmt w:val="bullet"/>
+      <w:lvlText w:val=""/>
+      <w:lvlJc w:val="left"/>
+      <w:pPr>
+        <w:tabs>
+          <w:tab w:val="num" w:pos="2160"/>
+        </w:tabs>
+        <w:ind w:left="2160" w:hanging="360"/>
+      </w:pPr>
+      <w:rPr>
+        <w:rFonts w:ascii="Wingdings" w:hAnsi="Wingdings" w:hint="default"/>
+        <w:sz w:val="20"/>
+      </w:rPr>
+    </w:lvl>
+    <w:lvl w:ilvl="3" w:tentative="1">
+      <w:start w:val="1"/>
+      <w:numFmt w:val="bullet"/>
+      <w:lvlText w:val=""/>
+      <w:lvlJc w:val="left"/>
+      <w:pPr>
+        <w:tabs>
+          <w:tab w:val="num" w:pos="2880"/>
+        </w:tabs>
+        <w:ind w:left="2880" w:hanging="360"/>
+      </w:pPr>
+      <w:rPr>
+        <w:rFonts w:ascii="Wingdings" w:hAnsi="Wingdings" w:hint="default"/>
+        <w:sz w:val="20"/>
+      </w:rPr>
+    </w:lvl>
+    <w:lvl w:ilvl="4" w:tentative="1">
+      <w:start w:val="1"/>
+      <w:numFmt w:val="bullet"/>
+      <w:lvlText w:val=""/>
+      <w:lvlJc w:val="left"/>
+      <w:pPr>
+        <w:tabs>
+          <w:tab w:val="num" w:pos="3600"/>
+        </w:tabs>
+        <w:ind w:left="3600" w:hanging="360"/>
+      </w:pPr>
+      <w:rPr>
+        <w:rFonts w:ascii="Wingdings" w:hAnsi="Wingdings" w:hint="default"/>
+        <w:sz w:val="20"/>
+      </w:rPr>
+    </w:lvl>
+    <w:lvl w:ilvl="5" w:tentative="1">
+      <w:start w:val="1"/>
+      <w:numFmt w:val="bullet"/>
+      <w:lvlText w:val=""/>
+      <w:lvlJc w:val="left"/>
+      <w:pPr>
+        <w:tabs>
+          <w:tab w:val="num" w:pos="4320"/>
+        </w:tabs>
+        <w:ind w:left="4320" w:hanging="360"/>
+      </w:pPr>
+      <w:rPr>
+        <w:rFonts w:ascii="Wingdings" w:hAnsi="Wingdings" w:hint="default"/>
+        <w:sz w:val="20"/>
+      </w:rPr>
+    </w:lvl>
+    <w:lvl w:ilvl="6" w:tentative="1">
+      <w:start w:val="1"/>
+      <w:numFmt w:val="bullet"/>
+      <w:lvlText w:val=""/>
+      <w:lvlJc w:val="left"/>
+      <w:pPr>
+        <w:tabs>
+          <w:tab w:val="num" w:pos="5040"/>
+        </w:tabs>
+        <w:ind w:left="5040" w:hanging="360"/>
+      </w:pPr>
+      <w:rPr>
+        <w:rFonts w:ascii="Wingdings" w:hAnsi="Wingdings" w:hint="default"/>
+        <w:sz w:val="20"/>
+      </w:rPr>
+    </w:lvl>
+    <w:lvl w:ilvl="7" w:tentative="1">
+      <w:start w:val="1"/>
+      <w:numFmt w:val="bullet"/>
+      <w:lvlText w:val=""/>
+      <w:lvlJc w:val="left"/>
+      <w:pPr>
+        <w:tabs>
+          <w:tab w:val="num" w:pos="5760"/>
+        </w:tabs>
+        <w:ind w:left="5760" w:hanging="360"/>
+      </w:pPr>
+      <w:rPr>
+        <w:rFonts w:ascii="Wingdings" w:hAnsi="Wingdings" w:hint="default"/>
+        <w:sz w:val="20"/>
+      </w:rPr>
+    </w:lvl>
+    <w:lvl w:ilvl="8" w:tentative="1">
+      <w:start w:val="1"/>
+      <w:numFmt w:val="bullet"/>
+      <w:lvlText w:val=""/>
+      <w:lvlJc w:val="left"/>
+      <w:pPr>
+        <w:tabs>
+          <w:tab w:val="num" w:pos="6480"/>
+        </w:tabs>
+        <w:ind w:left="6480" w:hanging="360"/>
+      </w:pPr>
+      <w:rPr>
+        <w:rFonts w:ascii="Wingdings" w:hAnsi="Wingdings" w:hint="default"/>
+        <w:sz w:val="20"/>
+      </w:rPr>
+    </w:lvl>
+  </w:abstractNum>
+  <w:abstractNum w:abstractNumId="12" w15:restartNumberingAfterBreak="0">
+    <w:nsid w:val="53B86FFF"/>
+    <w:multiLevelType w:val="multilevel"/>
+    <w:tmpl w:val="BB64753C"/>
+    <w:lvl w:ilvl="0">
+      <w:start w:val="1"/>
+      <w:numFmt w:val="bullet"/>
+      <w:lvlText w:val=""/>
+      <w:lvlJc w:val="left"/>
+      <w:pPr>
+        <w:tabs>
+          <w:tab w:val="num" w:pos="720"/>
+        </w:tabs>
+        <w:ind w:left="720" w:hanging="360"/>
+      </w:pPr>
+      <w:rPr>
+        <w:rFonts w:ascii="Symbol" w:hAnsi="Symbol" w:hint="default"/>
+        <w:sz w:val="20"/>
+      </w:rPr>
+    </w:lvl>
+    <w:lvl w:ilvl="1" w:tentative="1">
+      <w:start w:val="1"/>
+      <w:numFmt w:val="bullet"/>
+      <w:lvlText w:val="o"/>
+      <w:lvlJc w:val="left"/>
+      <w:pPr>
+        <w:tabs>
+          <w:tab w:val="num" w:pos="1440"/>
+        </w:tabs>
+        <w:ind w:left="1440" w:hanging="360"/>
+      </w:pPr>
+      <w:rPr>
+        <w:rFonts w:ascii="Courier New" w:hAnsi="Courier New" w:hint="default"/>
+        <w:sz w:val="20"/>
+      </w:rPr>
+    </w:lvl>
+    <w:lvl w:ilvl="2" w:tentative="1">
+      <w:start w:val="1"/>
+      <w:numFmt w:val="bullet"/>
+      <w:lvlText w:val=""/>
+      <w:lvlJc w:val="left"/>
+      <w:pPr>
+        <w:tabs>
+          <w:tab w:val="num" w:pos="2160"/>
+        </w:tabs>
+        <w:ind w:left="2160" w:hanging="360"/>
+      </w:pPr>
+      <w:rPr>
+        <w:rFonts w:ascii="Wingdings" w:hAnsi="Wingdings" w:hint="default"/>
+        <w:sz w:val="20"/>
+      </w:rPr>
+    </w:lvl>
+    <w:lvl w:ilvl="3" w:tentative="1">
+      <w:start w:val="1"/>
+      <w:numFmt w:val="bullet"/>
+      <w:lvlText w:val=""/>
+      <w:lvlJc w:val="left"/>
+      <w:pPr>
+        <w:tabs>
+          <w:tab w:val="num" w:pos="2880"/>
+        </w:tabs>
+        <w:ind w:left="2880" w:hanging="360"/>
+      </w:pPr>
+      <w:rPr>
+        <w:rFonts w:ascii="Wingdings" w:hAnsi="Wingdings" w:hint="default"/>
+        <w:sz w:val="20"/>
+      </w:rPr>
+    </w:lvl>
+    <w:lvl w:ilvl="4" w:tentative="1">
+      <w:start w:val="1"/>
+      <w:numFmt w:val="bullet"/>
+      <w:lvlText w:val=""/>
+      <w:lvlJc w:val="left"/>
+      <w:pPr>
+        <w:tabs>
+          <w:tab w:val="num" w:pos="3600"/>
+        </w:tabs>
+        <w:ind w:left="3600" w:hanging="360"/>
+      </w:pPr>
+      <w:rPr>
+        <w:rFonts w:ascii="Wingdings" w:hAnsi="Wingdings" w:hint="default"/>
+        <w:sz w:val="20"/>
+      </w:rPr>
+    </w:lvl>
+    <w:lvl w:ilvl="5" w:tentative="1">
+      <w:start w:val="1"/>
+      <w:numFmt w:val="bullet"/>
+      <w:lvlText w:val=""/>
+      <w:lvlJc w:val="left"/>
+      <w:pPr>
+        <w:tabs>
+          <w:tab w:val="num" w:pos="4320"/>
+        </w:tabs>
+        <w:ind w:left="4320" w:hanging="360"/>
+      </w:pPr>
+      <w:rPr>
+        <w:rFonts w:ascii="Wingdings" w:hAnsi="Wingdings" w:hint="default"/>
+        <w:sz w:val="20"/>
+      </w:rPr>
+    </w:lvl>
+    <w:lvl w:ilvl="6" w:tentative="1">
+      <w:start w:val="1"/>
+      <w:numFmt w:val="bullet"/>
+      <w:lvlText w:val=""/>
+      <w:lvlJc w:val="left"/>
+      <w:pPr>
+        <w:tabs>
+          <w:tab w:val="num" w:pos="5040"/>
+        </w:tabs>
+        <w:ind w:left="5040" w:hanging="360"/>
+      </w:pPr>
+      <w:rPr>
+        <w:rFonts w:ascii="Wingdings" w:hAnsi="Wingdings" w:hint="default"/>
+        <w:sz w:val="20"/>
+      </w:rPr>
+    </w:lvl>
+    <w:lvl w:ilvl="7" w:tentative="1">
+      <w:start w:val="1"/>
+      <w:numFmt w:val="bullet"/>
+      <w:lvlText w:val=""/>
+      <w:lvlJc w:val="left"/>
+      <w:pPr>
+        <w:tabs>
+          <w:tab w:val="num" w:pos="5760"/>
+        </w:tabs>
+        <w:ind w:left="5760" w:hanging="360"/>
+      </w:pPr>
+      <w:rPr>
+        <w:rFonts w:ascii="Wingdings" w:hAnsi="Wingdings" w:hint="default"/>
+        <w:sz w:val="20"/>
+      </w:rPr>
+    </w:lvl>
+    <w:lvl w:ilvl="8" w:tentative="1">
+      <w:start w:val="1"/>
+      <w:numFmt w:val="bullet"/>
+      <w:lvlText w:val=""/>
+      <w:lvlJc w:val="left"/>
+      <w:pPr>
+        <w:tabs>
+          <w:tab w:val="num" w:pos="6480"/>
+        </w:tabs>
+        <w:ind w:left="6480" w:hanging="360"/>
+      </w:pPr>
+      <w:rPr>
+        <w:rFonts w:ascii="Wingdings" w:hAnsi="Wingdings" w:hint="default"/>
+        <w:sz w:val="20"/>
+      </w:rPr>
+    </w:lvl>
+  </w:abstractNum>
+  <w:abstractNum w:abstractNumId="13" w15:restartNumberingAfterBreak="0">
+    <w:nsid w:val="64E44D45"/>
+    <w:multiLevelType w:val="multilevel"/>
+    <w:tmpl w:val="19182062"/>
+    <w:lvl w:ilvl="0">
+      <w:start w:val="1"/>
+      <w:numFmt w:val="bullet"/>
+      <w:lvlText w:val=""/>
+      <w:lvlJc w:val="left"/>
+      <w:pPr>
+        <w:tabs>
+          <w:tab w:val="num" w:pos="720"/>
+        </w:tabs>
+        <w:ind w:left="720" w:hanging="360"/>
+      </w:pPr>
+      <w:rPr>
+        <w:rFonts w:ascii="Symbol" w:hAnsi="Symbol" w:hint="default"/>
+        <w:sz w:val="20"/>
+      </w:rPr>
+    </w:lvl>
+    <w:lvl w:ilvl="1" w:tentative="1">
+      <w:start w:val="1"/>
+      <w:numFmt w:val="bullet"/>
+      <w:lvlText w:val="o"/>
+      <w:lvlJc w:val="left"/>
+      <w:pPr>
+        <w:tabs>
+          <w:tab w:val="num" w:pos="1440"/>
+        </w:tabs>
+        <w:ind w:left="1440" w:hanging="360"/>
+      </w:pPr>
+      <w:rPr>
+        <w:rFonts w:ascii="Courier New" w:hAnsi="Courier New" w:hint="default"/>
+        <w:sz w:val="20"/>
+      </w:rPr>
+    </w:lvl>
+    <w:lvl w:ilvl="2" w:tentative="1">
+      <w:start w:val="1"/>
+      <w:numFmt w:val="bullet"/>
+      <w:lvlText w:val=""/>
+      <w:lvlJc w:val="left"/>
+      <w:pPr>
+        <w:tabs>
+          <w:tab w:val="num" w:pos="2160"/>
+        </w:tabs>
+        <w:ind w:left="2160" w:hanging="360"/>
+      </w:pPr>
+      <w:rPr>
+        <w:rFonts w:ascii="Wingdings" w:hAnsi="Wingdings" w:hint="default"/>
+        <w:sz w:val="20"/>
+      </w:rPr>
+    </w:lvl>
+    <w:lvl w:ilvl="3" w:tentative="1">
+      <w:start w:val="1"/>
+      <w:numFmt w:val="bullet"/>
+      <w:lvlText w:val=""/>
+      <w:lvlJc w:val="left"/>
+      <w:pPr>
+        <w:tabs>
+          <w:tab w:val="num" w:pos="2880"/>
+        </w:tabs>
+        <w:ind w:left="2880" w:hanging="360"/>
+      </w:pPr>
+      <w:rPr>
+        <w:rFonts w:ascii="Wingdings" w:hAnsi="Wingdings" w:hint="default"/>
+        <w:sz w:val="20"/>
+      </w:rPr>
+    </w:lvl>
+    <w:lvl w:ilvl="4" w:tentative="1">
+      <w:start w:val="1"/>
+      <w:numFmt w:val="bullet"/>
+      <w:lvlText w:val=""/>
+      <w:lvlJc w:val="left"/>
+      <w:pPr>
+        <w:tabs>
+          <w:tab w:val="num" w:pos="3600"/>
+        </w:tabs>
+        <w:ind w:left="3600" w:hanging="360"/>
+      </w:pPr>
+      <w:rPr>
+        <w:rFonts w:ascii="Wingdings" w:hAnsi="Wingdings" w:hint="default"/>
+        <w:sz w:val="20"/>
+      </w:rPr>
+    </w:lvl>
+    <w:lvl w:ilvl="5" w:tentative="1">
+      <w:start w:val="1"/>
+      <w:numFmt w:val="bullet"/>
+      <w:lvlText w:val=""/>
+      <w:lvlJc w:val="left"/>
+      <w:pPr>
+        <w:tabs>
+          <w:tab w:val="num" w:pos="4320"/>
+        </w:tabs>
+        <w:ind w:left="4320" w:hanging="360"/>
+      </w:pPr>
+      <w:rPr>
+        <w:rFonts w:ascii="Wingdings" w:hAnsi="Wingdings" w:hint="default"/>
+        <w:sz w:val="20"/>
+      </w:rPr>
+    </w:lvl>
+    <w:lvl w:ilvl="6" w:tentative="1">
+      <w:start w:val="1"/>
+      <w:numFmt w:val="bullet"/>
+      <w:lvlText w:val=""/>
+      <w:lvlJc w:val="left"/>
+      <w:pPr>
+        <w:tabs>
+          <w:tab w:val="num" w:pos="5040"/>
+        </w:tabs>
+        <w:ind w:left="5040" w:hanging="360"/>
+      </w:pPr>
+      <w:rPr>
+        <w:rFonts w:ascii="Wingdings" w:hAnsi="Wingdings" w:hint="default"/>
+        <w:sz w:val="20"/>
+      </w:rPr>
+    </w:lvl>
+    <w:lvl w:ilvl="7" w:tentative="1">
+      <w:start w:val="1"/>
+      <w:numFmt w:val="bullet"/>
+      <w:lvlText w:val=""/>
+      <w:lvlJc w:val="left"/>
+      <w:pPr>
+        <w:tabs>
+          <w:tab w:val="num" w:pos="5760"/>
+        </w:tabs>
+        <w:ind w:left="5760" w:hanging="360"/>
+      </w:pPr>
+      <w:rPr>
+        <w:rFonts w:ascii="Wingdings" w:hAnsi="Wingdings" w:hint="default"/>
+        <w:sz w:val="20"/>
+      </w:rPr>
+    </w:lvl>
+    <w:lvl w:ilvl="8" w:tentative="1">
+      <w:start w:val="1"/>
+      <w:numFmt w:val="bullet"/>
+      <w:lvlText w:val=""/>
+      <w:lvlJc w:val="left"/>
+      <w:pPr>
+        <w:tabs>
+          <w:tab w:val="num" w:pos="6480"/>
+        </w:tabs>
+        <w:ind w:left="6480" w:hanging="360"/>
+      </w:pPr>
+      <w:rPr>
+        <w:rFonts w:ascii="Wingdings" w:hAnsi="Wingdings" w:hint="default"/>
+        <w:sz w:val="20"/>
+      </w:rPr>
+    </w:lvl>
+  </w:abstractNum>
+  <w:abstractNum w:abstractNumId="14" w15:restartNumberingAfterBreak="0">
+    <w:nsid w:val="6D36068C"/>
+    <w:multiLevelType w:val="multilevel"/>
+    <w:tmpl w:val="BE041FB4"/>
+    <w:lvl w:ilvl="0">
+      <w:start w:val="1"/>
+      <w:numFmt w:val="bullet"/>
+      <w:lvlText w:val=""/>
+      <w:lvlJc w:val="left"/>
+      <w:pPr>
+        <w:tabs>
+          <w:tab w:val="num" w:pos="720"/>
+        </w:tabs>
+        <w:ind w:left="720" w:hanging="360"/>
+      </w:pPr>
+      <w:rPr>
+        <w:rFonts w:ascii="Symbol" w:hAnsi="Symbol" w:hint="default"/>
+        <w:sz w:val="20"/>
+      </w:rPr>
+    </w:lvl>
+    <w:lvl w:ilvl="1" w:tentative="1">
+      <w:start w:val="1"/>
+      <w:numFmt w:val="bullet"/>
+      <w:lvlText w:val="o"/>
+      <w:lvlJc w:val="left"/>
+      <w:pPr>
+        <w:tabs>
+          <w:tab w:val="num" w:pos="1440"/>
+        </w:tabs>
+        <w:ind w:left="1440" w:hanging="360"/>
+      </w:pPr>
+      <w:rPr>
+        <w:rFonts w:ascii="Courier New" w:hAnsi="Courier New" w:hint="default"/>
+        <w:sz w:val="20"/>
+      </w:rPr>
+    </w:lvl>
+    <w:lvl w:ilvl="2" w:tentative="1">
+      <w:start w:val="1"/>
+      <w:numFmt w:val="bullet"/>
+      <w:lvlText w:val=""/>
+      <w:lvlJc w:val="left"/>
+      <w:pPr>
+        <w:tabs>
+          <w:tab w:val="num" w:pos="2160"/>
+        </w:tabs>
+        <w:ind w:left="2160" w:hanging="360"/>
+      </w:pPr>
+      <w:rPr>
+        <w:rFonts w:ascii="Wingdings" w:hAnsi="Wingdings" w:hint="default"/>
+        <w:sz w:val="20"/>
+      </w:rPr>
+    </w:lvl>
+    <w:lvl w:ilvl="3" w:tentative="1">
+      <w:start w:val="1"/>
+      <w:numFmt w:val="bullet"/>
+      <w:lvlText w:val=""/>
+      <w:lvlJc w:val="left"/>
+      <w:pPr>
+        <w:tabs>
+          <w:tab w:val="num" w:pos="2880"/>
+        </w:tabs>
+        <w:ind w:left="2880" w:hanging="360"/>
+      </w:pPr>
+      <w:rPr>
+        <w:rFonts w:ascii="Wingdings" w:hAnsi="Wingdings" w:hint="default"/>
+        <w:sz w:val="20"/>
+      </w:rPr>
+    </w:lvl>
+    <w:lvl w:ilvl="4" w:tentative="1">
+      <w:start w:val="1"/>
+      <w:numFmt w:val="bullet"/>
+      <w:lvlText w:val=""/>
+      <w:lvlJc w:val="left"/>
+      <w:pPr>
+        <w:tabs>
+          <w:tab w:val="num" w:pos="3600"/>
+        </w:tabs>
+        <w:ind w:left="3600" w:hanging="360"/>
+      </w:pPr>
+      <w:rPr>
+        <w:rFonts w:ascii="Wingdings" w:hAnsi="Wingdings" w:hint="default"/>
+        <w:sz w:val="20"/>
+      </w:rPr>
+    </w:lvl>
+    <w:lvl w:ilvl="5" w:tentative="1">
+      <w:start w:val="1"/>
+      <w:numFmt w:val="bullet"/>
+      <w:lvlText w:val=""/>
+      <w:lvlJc w:val="left"/>
+      <w:pPr>
+        <w:tabs>
+          <w:tab w:val="num" w:pos="4320"/>
+        </w:tabs>
+        <w:ind w:left="4320" w:hanging="360"/>
+      </w:pPr>
+      <w:rPr>
+        <w:rFonts w:ascii="Wingdings" w:hAnsi="Wingdings" w:hint="default"/>
+        <w:sz w:val="20"/>
+      </w:rPr>
+    </w:lvl>
+    <w:lvl w:ilvl="6" w:tentative="1">
+      <w:start w:val="1"/>
+      <w:numFmt w:val="bullet"/>
+      <w:lvlText w:val=""/>
+      <w:lvlJc w:val="left"/>
+      <w:pPr>
+        <w:tabs>
+          <w:tab w:val="num" w:pos="5040"/>
+        </w:tabs>
+        <w:ind w:left="5040" w:hanging="360"/>
+      </w:pPr>
+      <w:rPr>
+        <w:rFonts w:ascii="Wingdings" w:hAnsi="Wingdings" w:hint="default"/>
+        <w:sz w:val="20"/>
+      </w:rPr>
+    </w:lvl>
+    <w:lvl w:ilvl="7" w:tentative="1">
+      <w:start w:val="1"/>
+      <w:numFmt w:val="bullet"/>
+      <w:lvlText w:val=""/>
+      <w:lvlJc w:val="left"/>
+      <w:pPr>
+        <w:tabs>
+          <w:tab w:val="num" w:pos="5760"/>
+        </w:tabs>
+        <w:ind w:left="5760" w:hanging="360"/>
+      </w:pPr>
+      <w:rPr>
+        <w:rFonts w:ascii="Wingdings" w:hAnsi="Wingdings" w:hint="default"/>
+        <w:sz w:val="20"/>
+      </w:rPr>
+    </w:lvl>
+    <w:lvl w:ilvl="8" w:tentative="1">
+      <w:start w:val="1"/>
+      <w:numFmt w:val="bullet"/>
+      <w:lvlText w:val=""/>
+      <w:lvlJc w:val="left"/>
+      <w:pPr>
+        <w:tabs>
+          <w:tab w:val="num" w:pos="6480"/>
+        </w:tabs>
+        <w:ind w:left="6480" w:hanging="360"/>
+      </w:pPr>
+      <w:rPr>
+        <w:rFonts w:ascii="Wingdings" w:hAnsi="Wingdings" w:hint="default"/>
+        <w:sz w:val="20"/>
+      </w:rPr>
+    </w:lvl>
+  </w:abstractNum>
+  <w:abstractNum w:abstractNumId="15" w15:restartNumberingAfterBreak="0">
+    <w:nsid w:val="772F1AA3"/>
+    <w:multiLevelType w:val="multilevel"/>
+    <w:tmpl w:val="4398717C"/>
+    <w:lvl w:ilvl="0">
+      <w:start w:val="1"/>
+      <w:numFmt w:val="bullet"/>
+      <w:lvlText w:val=""/>
+      <w:lvlJc w:val="left"/>
+      <w:pPr>
+        <w:tabs>
+          <w:tab w:val="num" w:pos="720"/>
+        </w:tabs>
+        <w:ind w:left="720" w:hanging="360"/>
+      </w:pPr>
+      <w:rPr>
+        <w:rFonts w:ascii="Symbol" w:hAnsi="Symbol" w:hint="default"/>
+        <w:sz w:val="20"/>
+      </w:rPr>
+    </w:lvl>
+    <w:lvl w:ilvl="1" w:tentative="1">
+      <w:start w:val="1"/>
+      <w:numFmt w:val="bullet"/>
+      <w:lvlText w:val="o"/>
+      <w:lvlJc w:val="left"/>
+      <w:pPr>
+        <w:tabs>
+          <w:tab w:val="num" w:pos="1440"/>
+        </w:tabs>
+        <w:ind w:left="1440" w:hanging="360"/>
+      </w:pPr>
+      <w:rPr>
+        <w:rFonts w:ascii="Courier New" w:hAnsi="Courier New" w:hint="default"/>
+        <w:sz w:val="20"/>
+      </w:rPr>
+    </w:lvl>
+    <w:lvl w:ilvl="2" w:tentative="1">
+      <w:start w:val="1"/>
+      <w:numFmt w:val="bullet"/>
+      <w:lvlText w:val=""/>
+      <w:lvlJc w:val="left"/>
+      <w:pPr>
+        <w:tabs>
+          <w:tab w:val="num" w:pos="2160"/>
+        </w:tabs>
+        <w:ind w:left="2160" w:hanging="360"/>
+      </w:pPr>
+      <w:rPr>
+        <w:rFonts w:ascii="Wingdings" w:hAnsi="Wingdings" w:hint="default"/>
+        <w:sz w:val="20"/>
+      </w:rPr>
+    </w:lvl>
+    <w:lvl w:ilvl="3" w:tentative="1">
+      <w:start w:val="1"/>
+      <w:numFmt w:val="bullet"/>
+      <w:lvlText w:val=""/>
+      <w:lvlJc w:val="left"/>
+      <w:pPr>
+        <w:tabs>
+          <w:tab w:val="num" w:pos="2880"/>
+        </w:tabs>
+        <w:ind w:left="2880" w:hanging="360"/>
+      </w:pPr>
+      <w:rPr>
+        <w:rFonts w:ascii="Wingdings" w:hAnsi="Wingdings" w:hint="default"/>
+        <w:sz w:val="20"/>
+      </w:rPr>
+    </w:lvl>
+    <w:lvl w:ilvl="4" w:tentative="1">
+      <w:start w:val="1"/>
+      <w:numFmt w:val="bullet"/>
+      <w:lvlText w:val=""/>
+      <w:lvlJc w:val="left"/>
+      <w:pPr>
+        <w:tabs>
+          <w:tab w:val="num" w:pos="3600"/>
+        </w:tabs>
+        <w:ind w:left="3600" w:hanging="360"/>
+      </w:pPr>
+      <w:rPr>
+        <w:rFonts w:ascii="Wingdings" w:hAnsi="Wingdings" w:hint="default"/>
+        <w:sz w:val="20"/>
+      </w:rPr>
+    </w:lvl>
+    <w:lvl w:ilvl="5" w:tentative="1">
+      <w:start w:val="1"/>
+      <w:numFmt w:val="bullet"/>
+      <w:lvlText w:val=""/>
+      <w:lvlJc w:val="left"/>
+      <w:pPr>
+        <w:tabs>
+          <w:tab w:val="num" w:pos="4320"/>
+        </w:tabs>
+        <w:ind w:left="4320" w:hanging="360"/>
+      </w:pPr>
+      <w:rPr>
+        <w:rFonts w:ascii="Wingdings" w:hAnsi="Wingdings" w:hint="default"/>
+        <w:sz w:val="20"/>
+      </w:rPr>
+    </w:lvl>
+    <w:lvl w:ilvl="6" w:tentative="1">
+      <w:start w:val="1"/>
+      <w:numFmt w:val="bullet"/>
+      <w:lvlText w:val=""/>
+      <w:lvlJc w:val="left"/>
+      <w:pPr>
+        <w:tabs>
+          <w:tab w:val="num" w:pos="5040"/>
+        </w:tabs>
+        <w:ind w:left="5040" w:hanging="360"/>
+      </w:pPr>
+      <w:rPr>
+        <w:rFonts w:ascii="Wingdings" w:hAnsi="Wingdings" w:hint="default"/>
+        <w:sz w:val="20"/>
+      </w:rPr>
+    </w:lvl>
+    <w:lvl w:ilvl="7" w:tentative="1">
+      <w:start w:val="1"/>
+      <w:numFmt w:val="bullet"/>
+      <w:lvlText w:val=""/>
+      <w:lvlJc w:val="left"/>
+      <w:pPr>
+        <w:tabs>
+          <w:tab w:val="num" w:pos="5760"/>
+        </w:tabs>
+        <w:ind w:left="5760" w:hanging="360"/>
+      </w:pPr>
+      <w:rPr>
+        <w:rFonts w:ascii="Wingdings" w:hAnsi="Wingdings" w:hint="default"/>
+        <w:sz w:val="20"/>
+      </w:rPr>
+    </w:lvl>
+    <w:lvl w:ilvl="8" w:tentative="1">
+      <w:start w:val="1"/>
+      <w:numFmt w:val="bullet"/>
+      <w:lvlText w:val=""/>
+      <w:lvlJc w:val="left"/>
+      <w:pPr>
+        <w:tabs>
+          <w:tab w:val="num" w:pos="6480"/>
+        </w:tabs>
+        <w:ind w:left="6480" w:hanging="360"/>
+      </w:pPr>
+      <w:rPr>
+        <w:rFonts w:ascii="Wingdings" w:hAnsi="Wingdings" w:hint="default"/>
+        <w:sz w:val="20"/>
+      </w:rPr>
+    </w:lvl>
+  </w:abstractNum>
+  <w:abstractNum w:abstractNumId="16" w15:restartNumberingAfterBreak="0">
+    <w:nsid w:val="78605A81"/>
+    <w:multiLevelType w:val="multilevel"/>
+    <w:tmpl w:val="BF942730"/>
+    <w:lvl w:ilvl="0">
+      <w:start w:val="1"/>
+      <w:numFmt w:val="bullet"/>
+      <w:lvlText w:val=""/>
+      <w:lvlJc w:val="left"/>
+      <w:pPr>
+        <w:tabs>
+          <w:tab w:val="num" w:pos="720"/>
+        </w:tabs>
+        <w:ind w:left="720" w:hanging="360"/>
+      </w:pPr>
+      <w:rPr>
+        <w:rFonts w:ascii="Symbol" w:hAnsi="Symbol" w:hint="default"/>
+        <w:sz w:val="20"/>
+      </w:rPr>
+    </w:lvl>
+    <w:lvl w:ilvl="1" w:tentative="1">
+      <w:start w:val="1"/>
+      <w:numFmt w:val="bullet"/>
+      <w:lvlText w:val="o"/>
+      <w:lvlJc w:val="left"/>
+      <w:pPr>
+        <w:tabs>
+          <w:tab w:val="num" w:pos="1440"/>
+        </w:tabs>
+        <w:ind w:left="1440" w:hanging="360"/>
+      </w:pPr>
+      <w:rPr>
+        <w:rFonts w:ascii="Courier New" w:hAnsi="Courier New" w:hint="default"/>
+        <w:sz w:val="20"/>
+      </w:rPr>
+    </w:lvl>
+    <w:lvl w:ilvl="2" w:tentative="1">
+      <w:start w:val="1"/>
+      <w:numFmt w:val="bullet"/>
+      <w:lvlText w:val=""/>
+      <w:lvlJc w:val="left"/>
+      <w:pPr>
+        <w:tabs>
+          <w:tab w:val="num" w:pos="2160"/>
+        </w:tabs>
+        <w:ind w:left="2160" w:hanging="360"/>
+      </w:pPr>
+      <w:rPr>
+        <w:rFonts w:ascii="Wingdings" w:hAnsi="Wingdings" w:hint="default"/>
+        <w:sz w:val="20"/>
+      </w:rPr>
+    </w:lvl>
+    <w:lvl w:ilvl="3" w:tentative="1">
+      <w:start w:val="1"/>
+      <w:numFmt w:val="bullet"/>
+      <w:lvlText w:val=""/>
+      <w:lvlJc w:val="left"/>
+      <w:pPr>
+        <w:tabs>
+          <w:tab w:val="num" w:pos="2880"/>
+        </w:tabs>
+        <w:ind w:left="2880" w:hanging="360"/>
+      </w:pPr>
+      <w:rPr>
+        <w:rFonts w:ascii="Wingdings" w:hAnsi="Wingdings" w:hint="default"/>
+        <w:sz w:val="20"/>
+      </w:rPr>
+    </w:lvl>
+    <w:lvl w:ilvl="4" w:tentative="1">
+      <w:start w:val="1"/>
+      <w:numFmt w:val="bullet"/>
+      <w:lvlText w:val=""/>
+      <w:lvlJc w:val="left"/>
+      <w:pPr>
+        <w:tabs>
+          <w:tab w:val="num" w:pos="3600"/>
+        </w:tabs>
+        <w:ind w:left="3600" w:hanging="360"/>
+      </w:pPr>
+      <w:rPr>
+        <w:rFonts w:ascii="Wingdings" w:hAnsi="Wingdings" w:hint="default"/>
+        <w:sz w:val="20"/>
+      </w:rPr>
+    </w:lvl>
+    <w:lvl w:ilvl="5" w:tentative="1">
+      <w:start w:val="1"/>
+      <w:numFmt w:val="bullet"/>
+      <w:lvlText w:val=""/>
+      <w:lvlJc w:val="left"/>
+      <w:pPr>
+        <w:tabs>
+          <w:tab w:val="num" w:pos="4320"/>
+        </w:tabs>
+        <w:ind w:left="4320" w:hanging="360"/>
+      </w:pPr>
+      <w:rPr>
+        <w:rFonts w:ascii="Wingdings" w:hAnsi="Wingdings" w:hint="default"/>
+        <w:sz w:val="20"/>
+      </w:rPr>
+    </w:lvl>
+    <w:lvl w:ilvl="6" w:tentative="1">
+      <w:start w:val="1"/>
+      <w:numFmt w:val="bullet"/>
+      <w:lvlText w:val=""/>
+      <w:lvlJc w:val="left"/>
+      <w:pPr>
+        <w:tabs>
+          <w:tab w:val="num" w:pos="5040"/>
+        </w:tabs>
+        <w:ind w:left="5040" w:hanging="360"/>
+      </w:pPr>
+      <w:rPr>
+        <w:rFonts w:ascii="Wingdings" w:hAnsi="Wingdings" w:hint="default"/>
+        <w:sz w:val="20"/>
+      </w:rPr>
+    </w:lvl>
+    <w:lvl w:ilvl="7" w:tentative="1">
+      <w:start w:val="1"/>
+      <w:numFmt w:val="bullet"/>
+      <w:lvlText w:val=""/>
+      <w:lvlJc w:val="left"/>
+      <w:pPr>
+        <w:tabs>
+          <w:tab w:val="num" w:pos="5760"/>
+        </w:tabs>
+        <w:ind w:left="5760" w:hanging="360"/>
+      </w:pPr>
+      <w:rPr>
+        <w:rFonts w:ascii="Wingdings" w:hAnsi="Wingdings" w:hint="default"/>
+        <w:sz w:val="20"/>
+      </w:rPr>
+    </w:lvl>
+    <w:lvl w:ilvl="8" w:tentative="1">
+      <w:start w:val="1"/>
+      <w:numFmt w:val="bullet"/>
+      <w:lvlText w:val=""/>
+      <w:lvlJc w:val="left"/>
+      <w:pPr>
+        <w:tabs>
+          <w:tab w:val="num" w:pos="6480"/>
+        </w:tabs>
+        <w:ind w:left="6480" w:hanging="360"/>
+      </w:pPr>
+      <w:rPr>
+        <w:rFonts w:ascii="Wingdings" w:hAnsi="Wingdings" w:hint="default"/>
+        <w:sz w:val="20"/>
       </w:rPr>
     </w:lvl>
   </w:abstractNum>
@@ -867,6 +2947,30 @@
   </w:num>
   <w:num w:numId="9" w16cid:durableId="615984703">
     <w:abstractNumId w:val="0"/>
+  </w:num>
+  <w:num w:numId="10" w16cid:durableId="1239052768">
+    <w:abstractNumId w:val="13"/>
+  </w:num>
+  <w:num w:numId="11" w16cid:durableId="1345277519">
+    <w:abstractNumId w:val="16"/>
+  </w:num>
+  <w:num w:numId="12" w16cid:durableId="236136406">
+    <w:abstractNumId w:val="11"/>
+  </w:num>
+  <w:num w:numId="13" w16cid:durableId="1420717809">
+    <w:abstractNumId w:val="14"/>
+  </w:num>
+  <w:num w:numId="14" w16cid:durableId="127819792">
+    <w:abstractNumId w:val="12"/>
+  </w:num>
+  <w:num w:numId="15" w16cid:durableId="1071198301">
+    <w:abstractNumId w:val="9"/>
+  </w:num>
+  <w:num w:numId="16" w16cid:durableId="556405164">
+    <w:abstractNumId w:val="15"/>
+  </w:num>
+  <w:num w:numId="17" w16cid:durableId="846405177">
+    <w:abstractNumId w:val="10"/>
   </w:num>
 </w:numbering>
 </file>
@@ -1474,7 +3578,6 @@
   <w:style w:type="character" w:default="1" w:styleId="Fuentedeprrafopredeter">
     <w:name w:val="Default Paragraph Font"/>
     <w:uiPriority w:val="1"/>
-    <w:semiHidden/>
     <w:unhideWhenUsed/>
   </w:style>
   <w:style w:type="table" w:default="1" w:styleId="Tablanormal">

</xml_diff>